<commit_message>
moved all the practice files to the non-final-product-related folder
</commit_message>
<xml_diff>
--- a/mailing/receit.docx
+++ b/mailing/receit.docx
@@ -19,7 +19,16 @@
         <w:rPr>
           <w:rStyle w:val="baseText"/>
         </w:rPr>
-        <w:t xml:space="preserve">Sweet Entertainment Kft. - OTP Faktoring, 1365 Budapest, Pf.: 271. / 2015-10-05</w:t>
+        <w:t xml:space="preserve">Szamo Bau Kft. - Régiposta Kft., 1077 Budapest, Király u. 97 2/2. / 2015-09-02</w:t>
+      </w:r>
+    </w:p>
+    <w:p>
+      <w:pPr/>
+      <w:r>
+        <w:rPr>
+          <w:rStyle w:val="baseText"/>
+        </w:rPr>
+        <w:t xml:space="preserve">Szamo Bau Kft. - EPC Hungary Kft., 1149 Budapest, Angol u. 7. / 2015-09-02</w:t>
       </w:r>
     </w:p>
     <w:p>

</xml_diff>